<commit_message>
Pequenas anotações da Aula 4
</commit_message>
<xml_diff>
--- a/Anotações.docx
+++ b/Anotações.docx
@@ -2709,107 +2709,155 @@
     <w:p>
       <w:pPr>
         <w:spacing w:after="0" w:line="240" w:lineRule="auto"/>
-        <w:rPr>
-          <w:lang w:val="pt-BR"/>
-        </w:rPr>
-      </w:pPr>
-      <w:r>
-        <w:rPr>
-          <w:lang w:val="pt-BR"/>
-        </w:rPr>
+      </w:pPr>
+      <w:r>
         <w:t>Gerenciador de IA’s – scikit-learn, tensorflow, keras, opencv, neat</w:t>
       </w:r>
     </w:p>
     <w:p>
       <w:pPr>
         <w:spacing w:after="0" w:line="240" w:lineRule="auto"/>
-        <w:rPr>
-          <w:lang w:val="pt-BR"/>
-        </w:rPr>
-      </w:pPr>
-    </w:p>
-    <w:p>
-      <w:pPr>
-        <w:spacing w:after="0" w:line="240" w:lineRule="auto"/>
-        <w:rPr>
-          <w:b/>
-          <w:bCs/>
-        </w:rPr>
-      </w:pPr>
-      <w:r>
-        <w:rPr>
-          <w:b/>
-          <w:bCs/>
+      </w:pPr>
+    </w:p>
+    <w:p>
+      <w:pPr>
+        <w:spacing w:after="0" w:line="240" w:lineRule="auto"/>
+        <w:rPr>
+          <w:b/>
+          <w:bCs/>
+          <w:lang w:val="pt-BR"/>
+        </w:rPr>
+      </w:pPr>
+      <w:r>
+        <w:rPr>
+          <w:b/>
+          <w:bCs/>
+          <w:lang w:val="pt-BR"/>
+        </w:rPr>
+        <w:t>.info – ajuda a analisar o</w:t>
+      </w:r>
+      <w:r>
+        <w:rPr>
+          <w:b/>
+          <w:bCs/>
+          <w:lang w:val="pt-BR"/>
+        </w:rPr>
+        <w:t xml:space="preserve"> dataframe e identifica algum dado incoerente</w:t>
+      </w:r>
+    </w:p>
+    <w:p>
+      <w:pPr>
+        <w:spacing w:after="0" w:line="240" w:lineRule="auto"/>
+        <w:rPr>
+          <w:lang w:val="pt-BR"/>
+        </w:rPr>
+      </w:pPr>
+    </w:p>
+    <w:p>
+      <w:pPr>
+        <w:spacing w:after="0" w:line="240" w:lineRule="auto"/>
+        <w:rPr>
+          <w:b/>
+          <w:bCs/>
+          <w:lang w:val="pt-BR"/>
+        </w:rPr>
+      </w:pPr>
+      <w:r>
+        <w:rPr>
+          <w:b/>
+          <w:bCs/>
+          <w:lang w:val="pt-BR"/>
         </w:rPr>
         <w:t>!pip install matplotlib</w:t>
       </w:r>
-    </w:p>
-    <w:p>
-      <w:pPr>
-        <w:spacing w:after="0" w:line="240" w:lineRule="auto"/>
-        <w:rPr>
-          <w:b/>
-          <w:bCs/>
-        </w:rPr>
-      </w:pPr>
-      <w:r>
-        <w:rPr>
-          <w:b/>
-          <w:bCs/>
+      <w:r>
+        <w:rPr>
+          <w:b/>
+          <w:bCs/>
+          <w:lang w:val="pt-BR"/>
+        </w:rPr>
+        <w:t xml:space="preserve"> – apresenta melho</w:t>
+      </w:r>
+      <w:r>
+        <w:rPr>
+          <w:b/>
+          <w:bCs/>
+          <w:lang w:val="pt-BR"/>
+        </w:rPr>
+        <w:t>r integração e exibição de gráficos</w:t>
+      </w:r>
+    </w:p>
+    <w:p>
+      <w:pPr>
+        <w:spacing w:after="0" w:line="240" w:lineRule="auto"/>
+        <w:rPr>
+          <w:b/>
+          <w:bCs/>
+          <w:lang w:val="pt-BR"/>
+        </w:rPr>
+      </w:pPr>
+      <w:r>
+        <w:rPr>
+          <w:b/>
+          <w:bCs/>
+          <w:lang w:val="pt-BR"/>
         </w:rPr>
         <w:t>!pip install seaborn</w:t>
       </w:r>
-    </w:p>
-    <w:p>
-      <w:pPr>
-        <w:spacing w:after="0" w:line="240" w:lineRule="auto"/>
-        <w:rPr>
-          <w:b/>
-          <w:bCs/>
-          <w:lang w:val="pt-BR"/>
-        </w:rPr>
-      </w:pPr>
-      <w:r>
-        <w:rPr>
-          <w:b/>
-          <w:bCs/>
-          <w:lang w:val="pt-BR"/>
-        </w:rPr>
-        <w:t>!pip install scikit-learn – gerenciador da inteligência ar</w:t>
-      </w:r>
-      <w:r>
-        <w:rPr>
-          <w:b/>
-          <w:bCs/>
-          <w:lang w:val="pt-BR"/>
-        </w:rPr>
-        <w:t>tificial</w:t>
-      </w:r>
-    </w:p>
-    <w:p>
-      <w:pPr>
-        <w:spacing w:after="0" w:line="240" w:lineRule="auto"/>
-        <w:rPr>
-          <w:b/>
-          <w:bCs/>
-          <w:lang w:val="pt-BR"/>
-        </w:rPr>
-      </w:pPr>
-    </w:p>
-    <w:p>
-      <w:pPr>
-        <w:spacing w:after="0" w:line="240" w:lineRule="auto"/>
-        <w:rPr>
-          <w:b/>
-          <w:bCs/>
-          <w:lang w:val="pt-BR"/>
-        </w:rPr>
-      </w:pPr>
-      <w:r>
-        <w:rPr>
-          <w:b/>
-          <w:bCs/>
-          <w:lang w:val="pt-BR"/>
+      <w:r>
+        <w:rPr>
+          <w:b/>
+          <w:bCs/>
+          <w:lang w:val="pt-BR"/>
+        </w:rPr>
+        <w:t xml:space="preserve"> – extensão do matplotlib com g</w:t>
+      </w:r>
+      <w:r>
+        <w:rPr>
+          <w:b/>
+          <w:bCs/>
+          <w:lang w:val="pt-BR"/>
+        </w:rPr>
+        <w:t>ráficos mais apresentáveis</w:t>
+      </w:r>
+    </w:p>
+    <w:p>
+      <w:pPr>
+        <w:spacing w:after="0" w:line="240" w:lineRule="auto"/>
+        <w:rPr>
+          <w:b/>
+          <w:bCs/>
+        </w:rPr>
+      </w:pPr>
+      <w:r>
+        <w:rPr>
+          <w:b/>
+          <w:bCs/>
+        </w:rPr>
+        <w:t>!pip install scikit-learn – gerenciador da inteligência artificial</w:t>
+      </w:r>
+    </w:p>
+    <w:p>
+      <w:pPr>
+        <w:spacing w:after="0" w:line="240" w:lineRule="auto"/>
+        <w:rPr>
+          <w:b/>
+          <w:bCs/>
+        </w:rPr>
+      </w:pPr>
+    </w:p>
+    <w:p>
+      <w:pPr>
+        <w:spacing w:after="0" w:line="240" w:lineRule="auto"/>
+        <w:rPr>
+          <w:b/>
+          <w:bCs/>
+        </w:rPr>
+      </w:pPr>
+      <w:r>
+        <w:rPr>
+          <w:b/>
+          <w:bCs/>
         </w:rPr>
         <w:t>import seaborn as sns</w:t>
       </w:r>
@@ -3009,7 +3057,6 @@
           <w:b/>
           <w:bCs/>
         </w:rPr>
-        <w:lastRenderedPageBreak/>
         <w:t>from sklearn.model_selection i</w:t>
       </w:r>
       <w:r>
@@ -3059,8 +3106,24 @@
           <w:bCs/>
           <w:lang w:val="pt-BR"/>
         </w:rPr>
+        <w:t>, random_state=1</w:t>
+      </w:r>
+      <w:r>
+        <w:rPr>
+          <w:b/>
+          <w:bCs/>
+          <w:lang w:val="pt-BR"/>
+        </w:rPr>
         <w:t>) – o tts separa 80% dos dados para treino e 20% para teste</w:t>
       </w:r>
+      <w:r>
+        <w:rPr>
+          <w:b/>
+          <w:bCs/>
+          <w:lang w:val="pt-BR"/>
+        </w:rPr>
+        <w:t>. O random_state é para que durante o treino o mesmo conjunto de dados sejam utilizados para teste, sem alterá-los</w:t>
+      </w:r>
     </w:p>
     <w:p>
       <w:pPr>
@@ -3157,37 +3220,32 @@
           <w:b/>
           <w:bCs/>
         </w:rPr>
-        <w:t xml:space="preserve">mport </w:t>
-      </w:r>
-      <w:r>
-        <w:rPr>
-          <w:b/>
-          <w:bCs/>
-        </w:rPr>
-        <w:t>RandomForestRegressor</w:t>
-      </w:r>
-    </w:p>
-    <w:p>
-      <w:pPr>
-        <w:spacing w:after="0" w:line="240" w:lineRule="auto"/>
-        <w:rPr>
-          <w:b/>
-          <w:bCs/>
-        </w:rPr>
-      </w:pPr>
-    </w:p>
-    <w:p>
-      <w:pPr>
-        <w:spacing w:after="0" w:line="240" w:lineRule="auto"/>
-        <w:rPr>
-          <w:b/>
-          <w:bCs/>
-        </w:rPr>
-      </w:pPr>
-      <w:r>
-        <w:rPr>
-          <w:b/>
-          <w:bCs/>
+        <w:t>mport RandomForestRegressor</w:t>
+      </w:r>
+    </w:p>
+    <w:p>
+      <w:pPr>
+        <w:spacing w:after="0" w:line="240" w:lineRule="auto"/>
+        <w:rPr>
+          <w:b/>
+          <w:bCs/>
+        </w:rPr>
+      </w:pPr>
+    </w:p>
+    <w:p>
+      <w:pPr>
+        <w:spacing w:after="0" w:line="240" w:lineRule="auto"/>
+        <w:rPr>
+          <w:b/>
+          <w:bCs/>
+          <w:lang w:val="pt-BR"/>
+        </w:rPr>
+      </w:pPr>
+      <w:r>
+        <w:rPr>
+          <w:b/>
+          <w:bCs/>
+          <w:lang w:val="pt-BR"/>
         </w:rPr>
         <w:t>modelo_regressaolinear = LinearRegression()</w:t>
       </w:r>
@@ -3198,12 +3256,14 @@
         <w:rPr>
           <w:b/>
           <w:bCs/>
-        </w:rPr>
-      </w:pPr>
-      <w:r>
-        <w:rPr>
-          <w:b/>
-          <w:bCs/>
+          <w:lang w:val="pt-BR"/>
+        </w:rPr>
+      </w:pPr>
+      <w:r>
+        <w:rPr>
+          <w:b/>
+          <w:bCs/>
+          <w:lang w:val="pt-BR"/>
         </w:rPr>
         <w:t>modelo_arvoredecisao = RandomForestRegressor()</w:t>
       </w:r>
@@ -3214,6 +3274,7 @@
         <w:rPr>
           <w:b/>
           <w:bCs/>
+          <w:lang w:val="pt-BR"/>
         </w:rPr>
       </w:pPr>
     </w:p>
@@ -3375,14 +3436,12 @@
         <w:rPr>
           <w:b/>
           <w:bCs/>
-          <w:lang w:val="pt-BR"/>
-        </w:rPr>
-      </w:pPr>
-      <w:r>
-        <w:rPr>
-          <w:b/>
-          <w:bCs/>
-          <w:lang w:val="pt-BR"/>
+        </w:rPr>
+      </w:pPr>
+      <w:r>
+        <w:rPr>
+          <w:b/>
+          <w:bCs/>
         </w:rPr>
         <w:t>from sklearn import metrics</w:t>
       </w:r>
@@ -3393,14 +3452,12 @@
         <w:rPr>
           <w:b/>
           <w:bCs/>
-          <w:lang w:val="pt-BR"/>
-        </w:rPr>
-      </w:pPr>
-      <w:r>
-        <w:rPr>
-          <w:b/>
-          <w:bCs/>
-          <w:lang w:val="pt-BR"/>
+        </w:rPr>
+      </w:pPr>
+      <w:r>
+        <w:rPr>
+          <w:b/>
+          <w:bCs/>
         </w:rPr>
         <w:t>print(metrics.r2_score(y_teste, previsao_regressaolinear)</w:t>
       </w:r>
@@ -3408,7 +3465,6 @@
         <w:rPr>
           <w:b/>
           <w:bCs/>
-          <w:lang w:val="pt-BR"/>
         </w:rPr>
         <w:t>.map(“{:.1%}”.format)</w:t>
       </w:r>
@@ -3416,7 +3472,6 @@
         <w:rPr>
           <w:b/>
           <w:bCs/>
-          <w:lang w:val="pt-BR"/>
         </w:rPr>
         <w:t>)</w:t>
       </w:r>

</xml_diff>